<commit_message>
generate certificate per quarter and update the template to display the latest principal name
</commit_message>
<xml_diff>
--- a/Landing/Login/Page/template/Certificate_of_Recognition_template2.docx
+++ b/Landing/Login/Page/template/Certificate_of_Recognition_template2.docx
@@ -1484,7 +1484,7 @@
                                   <w:bCs/>
                                   <w:sz w:val="24"/>
                                   <w:szCs w:val="24"/>
-                                  <w:lang w:val="en-US"/>
+                                  <w:lang w:val="en-PH"/>
                                 </w:rPr>
                               </w:pPr>
                               <w:r>
@@ -1494,9 +1494,9 @@
                                   <w:bCs/>
                                   <w:sz w:val="24"/>
                                   <w:szCs w:val="24"/>
-                                  <w:lang w:val="en-US"/>
-                                </w:rPr>
-                                <w:t>EDUARDO O. REALINGO</w:t>
+                                  <w:lang w:val="en-PH"/>
+                                </w:rPr>
+                                <w:t>${principal1}</w:t>
                               </w:r>
                             </w:p>
                             <w:p>
@@ -1635,10 +1635,6 @@
           <mc:Fallback>
             <w:pict>
               <v:group w14:anchorId="2B21D413" id="Group 31" o:spid="_x0000_s1034" style="position:absolute;margin-left:-7.8pt;margin-top:7.85pt;width:475.95pt;height:168pt;z-index:251696128" coordsize="60445,21336" o:gfxdata="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">
-                <v:shapetype id="_x0000_t202" coordsize="21600,21600" o:spt="202" path="m,l,21600r21600,l21600,xe">
-                  <v:stroke joinstyle="miter"/>
-                  <v:path gradientshapeok="t" o:connecttype="rect"/>
-                </v:shapetype>
                 <v:shape id="TextBox 17" o:spid="_x0000_s1035" type="#_x0000_t202" style="position:absolute;left:2819;width:54318;height:7918;visibility:visible;mso-wrap-style:square;v-text-anchor:top" o:gfxdata="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" filled="f" stroked="f">
                   <v:textbox style="mso-fit-shape-to-text:t">
                     <w:txbxContent>
@@ -1883,7 +1879,7 @@
                             <w:bCs/>
                             <w:sz w:val="24"/>
                             <w:szCs w:val="24"/>
-                            <w:lang w:val="en-US"/>
+                            <w:lang w:val="en-PH"/>
                           </w:rPr>
                         </w:pPr>
                         <w:r>
@@ -1893,9 +1889,9 @@
                             <w:bCs/>
                             <w:sz w:val="24"/>
                             <w:szCs w:val="24"/>
-                            <w:lang w:val="en-US"/>
-                          </w:rPr>
-                          <w:t>EDUARDO O. REALINGO</w:t>
+                            <w:lang w:val="en-PH"/>
+                          </w:rPr>
+                          <w:t>${principal1}</w:t>
                         </w:r>
                       </w:p>
                       <w:p>
@@ -3594,7 +3590,7 @@
                                   <w:bCs/>
                                   <w:sz w:val="24"/>
                                   <w:szCs w:val="24"/>
-                                  <w:lang w:val="en-US"/>
+                                  <w:lang w:val="en-PH"/>
                                 </w:rPr>
                               </w:pPr>
                               <w:r>
@@ -3604,9 +3600,31 @@
                                   <w:bCs/>
                                   <w:sz w:val="24"/>
                                   <w:szCs w:val="24"/>
-                                  <w:lang w:val="en-US"/>
-                                </w:rPr>
-                                <w:t>EDUARDO O. REALINGO</w:t>
+                                  <w:lang w:val="en-PH"/>
+                                </w:rPr>
+                                <w:t>${principal</w:t>
+                              </w:r>
+                              <w:r>
+                                <w:rPr>
+                                  <w:rFonts w:ascii="Bookman Old Style" w:hAnsi="Bookman Old Style"/>
+                                  <w:b/>
+                                  <w:bCs/>
+                                  <w:sz w:val="24"/>
+                                  <w:szCs w:val="24"/>
+                                  <w:lang w:val="en-PH"/>
+                                </w:rPr>
+                                <w:t>2</w:t>
+                              </w:r>
+                              <w:r>
+                                <w:rPr>
+                                  <w:rFonts w:ascii="Bookman Old Style" w:hAnsi="Bookman Old Style"/>
+                                  <w:b/>
+                                  <w:bCs/>
+                                  <w:sz w:val="24"/>
+                                  <w:szCs w:val="24"/>
+                                  <w:lang w:val="en-PH"/>
+                                </w:rPr>
+                                <w:t>}</w:t>
                               </w:r>
                             </w:p>
                             <w:p>
@@ -4091,7 +4109,7 @@
                             <w:bCs/>
                             <w:sz w:val="24"/>
                             <w:szCs w:val="24"/>
-                            <w:lang w:val="en-US"/>
+                            <w:lang w:val="en-PH"/>
                           </w:rPr>
                         </w:pPr>
                         <w:r>
@@ -4101,9 +4119,31 @@
                             <w:bCs/>
                             <w:sz w:val="24"/>
                             <w:szCs w:val="24"/>
-                            <w:lang w:val="en-US"/>
-                          </w:rPr>
-                          <w:t>EDUARDO O. REALINGO</w:t>
+                            <w:lang w:val="en-PH"/>
+                          </w:rPr>
+                          <w:t>${principal</w:t>
+                        </w:r>
+                        <w:r>
+                          <w:rPr>
+                            <w:rFonts w:ascii="Bookman Old Style" w:hAnsi="Bookman Old Style"/>
+                            <w:b/>
+                            <w:bCs/>
+                            <w:sz w:val="24"/>
+                            <w:szCs w:val="24"/>
+                            <w:lang w:val="en-PH"/>
+                          </w:rPr>
+                          <w:t>2</w:t>
+                        </w:r>
+                        <w:r>
+                          <w:rPr>
+                            <w:rFonts w:ascii="Bookman Old Style" w:hAnsi="Bookman Old Style"/>
+                            <w:b/>
+                            <w:bCs/>
+                            <w:sz w:val="24"/>
+                            <w:szCs w:val="24"/>
+                            <w:lang w:val="en-PH"/>
+                          </w:rPr>
+                          <w:t>}</w:t>
                         </w:r>
                       </w:p>
                       <w:p>
@@ -4671,7 +4711,6 @@
   <w:style w:type="character" w:default="1" w:styleId="DefaultParagraphFont">
     <w:name w:val="Default Paragraph Font"/>
     <w:uiPriority w:val="1"/>
-    <w:semiHidden/>
     <w:unhideWhenUsed/>
   </w:style>
   <w:style w:type="table" w:default="1" w:styleId="TableNormal">

</xml_diff>

<commit_message>
middle initial of principal and teacher
</commit_message>
<xml_diff>
--- a/Landing/Login/Page/template/Certificate_of_Recognition_template2.docx
+++ b/Landing/Login/Page/template/Certificate_of_Recognition_template2.docx
@@ -3697,7 +3697,14 @@
                                   <w:rFonts w:ascii="Bookman Old Style" w:hAnsi="Bookman Old Style"/>
                                   <w:lang w:val="en-US"/>
                                 </w:rPr>
-                                <w:t xml:space="preserve">2} </w:t>
+                                <w:t>2}</w:t>
+                              </w:r>
+                              <w:r>
+                                <w:rPr>
+                                  <w:rFonts w:ascii="Bookman Old Style" w:hAnsi="Bookman Old Style"/>
+                                  <w:lang w:val="en-US"/>
+                                </w:rPr>
+                                <w:t xml:space="preserve"> </w:t>
                               </w:r>
                               <w:r>
                                 <w:rPr>
@@ -4201,7 +4208,14 @@
                             <w:rFonts w:ascii="Bookman Old Style" w:hAnsi="Bookman Old Style"/>
                             <w:lang w:val="en-US"/>
                           </w:rPr>
-                          <w:t xml:space="preserve">2} </w:t>
+                          <w:t>2}</w:t>
+                        </w:r>
+                        <w:r>
+                          <w:rPr>
+                            <w:rFonts w:ascii="Bookman Old Style" w:hAnsi="Bookman Old Style"/>
+                            <w:lang w:val="en-US"/>
+                          </w:rPr>
+                          <w:t xml:space="preserve"> </w:t>
                         </w:r>
                         <w:r>
                           <w:rPr>

</xml_diff>